<commit_message>
Front sheet and report safeguarding
</commit_message>
<xml_diff>
--- a/report.docx
+++ b/report.docx
@@ -41,7 +41,7 @@
         <w:pStyle w:val="Date"/>
       </w:pPr>
       <w:r>
-        <w:t xml:space="preserve">03</w:t>
+        <w:t xml:space="preserve">04</w:t>
       </w:r>
       <w:r>
         <w:t xml:space="preserve"> </w:t>
@@ -2293,7 +2293,7 @@
     <w:bookmarkEnd w:id="26"/>
     <w:p>
       <w:r>
-        <w:t xml:space="preserve">The Cost-Effectiveness Acceptability Curve (CEAC) shows the probability that all strategies are cost-effective at varying thresholds. The results show that at a threshold value for cost-effectiveness of £ 1000 per QALY, the strategy with the highest probability of being most cost-effective is X1, with a probability of 0.</w:t>
+        <w:t xml:space="preserve">The Cost-Effectiveness Acceptability Curve (CEAC) shows the probability that all strategies are cost-effective at varying thresholds. The results show that at a threshold value for cost-effectiveness of £ 1000 per QALY, the strategy with the highest probability of being most cost-effective is X5, with a probability of 0.281.</w:t>
       </w:r>
     </w:p>
     <w:p>
@@ -3878,7 +3878,7 @@
     <w:bookmarkEnd w:id="30"/>
     <w:p>
       <w:r>
-        <w:t xml:space="preserve">The graph shows the incremental expected net benefit of the strategies compared with 99.</w:t>
+        <w:t xml:space="preserve">The graph shows the incremental expected net benefit of the strategies compared with X2.</w:t>
       </w:r>
     </w:p>
     <w:p>
@@ -3892,7 +3892,7 @@
               <a:graphicData uri="http://schemas.openxmlformats.org/drawingml/2006/picture">
                 <pic:pic>
                   <pic:nvPicPr>
-                    <pic:cNvPr descr="./report_files/figure-docx/unnamed-chunk-7-1.png" id="0" name="Picture"/>
+                    <pic:cNvPr descr="./report_files/figure-docx/unnamed-chunk-6-1.png" id="0" name="Picture"/>
                     <pic:cNvPicPr>
                       <a:picLocks noChangeArrowheads="1" noChangeAspect="1"/>
                     </pic:cNvPicPr>
@@ -3961,7 +3961,7 @@
               <a:graphicData uri="http://schemas.openxmlformats.org/drawingml/2006/picture">
                 <pic:pic>
                   <pic:nvPicPr>
-                    <pic:cNvPr descr="./report_files/figure-docx/unnamed-chunk-8-1.png" id="0" name="Picture"/>
+                    <pic:cNvPr descr="./report_files/figure-docx/unnamed-chunk-7-1.png" id="0" name="Picture"/>
                     <pic:cNvPicPr>
                       <a:picLocks noChangeArrowheads="1" noChangeAspect="1"/>
                     </pic:cNvPicPr>
@@ -4006,7 +4006,7 @@
     <w:bookmarkEnd w:id="35"/>
     <w:p>
       <w:r>
-        <w:t xml:space="preserve">Densities for the incremental net benefit of each strategy compared with 99 (the strategy with maximum expected net benefit) are presented. In this graph it is possible compare strategy densities with correlation removed. It is possible to observe which strategies have simulated Net Benefit greater than the optimal strategy. If there are several strategies with overlapping densities, then several strategies are close in terms of their expected value to a decision maker, and given the relatively large decision uncertainty it might be valuable to consider further research to reduce uncertainty. The value of reducing uncertainty to the decision maker by undertaking further research is the subject of the analyses using expected value of information calculations. These calculations can consider all decision uncertainty (the overall expected value of perfect information (EVPI)) or for particular uncertain parameters within the PSA (expected value of perfect parameter information (EVPPI)).</w:t>
+        <w:t xml:space="preserve">Densities for the incremental net benefit of each strategy compared with X2 (the strategy with maximum expected net benefit) are presented. In this graph it is possible compare strategy densities with correlation removed. It is possible to observe which strategies have simulated Net Benefit greater than the optimal strategy. If there are several strategies with overlapping densities, then several strategies are close in terms of their expected value to a decision maker, and given the relatively large decision uncertainty it might be valuable to consider further research to reduce uncertainty. The value of reducing uncertainty to the decision maker by undertaking further research is the subject of the analyses using expected value of information calculations. These calculations can consider all decision uncertainty (the overall expected value of perfect information (EVPI)) or for particular uncertain parameters within the PSA (expected value of perfect parameter information (EVPPI)).</w:t>
       </w:r>
     </w:p>
     <w:p>
@@ -4020,7 +4020,7 @@
               <a:graphicData uri="http://schemas.openxmlformats.org/drawingml/2006/picture">
                 <pic:pic>
                   <pic:nvPicPr>
-                    <pic:cNvPr descr="./report_files/figure-docx/unnamed-chunk-9-1.png" id="0" name="Picture"/>
+                    <pic:cNvPr descr="./report_files/figure-docx/unnamed-chunk-8-1.png" id="0" name="Picture"/>
                     <pic:cNvPicPr>
                       <a:picLocks noChangeArrowheads="1" noChangeAspect="1"/>
                     </pic:cNvPicPr>
@@ -4430,7 +4430,7 @@
               <a:graphicData uri="http://schemas.openxmlformats.org/drawingml/2006/picture">
                 <pic:pic>
                   <pic:nvPicPr>
-                    <pic:cNvPr descr="./report_files/figure-docx/unnamed-chunk-12-1.png" id="0" name="Picture"/>
+                    <pic:cNvPr descr="./report_files/figure-docx/unnamed-chunk-11-1.png" id="0" name="Picture"/>
                     <pic:cNvPicPr>
                       <a:picLocks noChangeArrowheads="1" noChangeAspect="1"/>
                     </pic:cNvPicPr>
@@ -4474,7 +4474,7 @@
               <a:graphicData uri="http://schemas.openxmlformats.org/drawingml/2006/picture">
                 <pic:pic>
                   <pic:nvPicPr>
-                    <pic:cNvPr descr="./report_files/figure-docx/unnamed-chunk-13-1.png" id="0" name="Picture"/>
+                    <pic:cNvPr descr="./report_files/figure-docx/unnamed-chunk-12-1.png" id="0" name="Picture"/>
                     <pic:cNvPicPr>
                       <a:picLocks noChangeArrowheads="1" noChangeAspect="1"/>
                     </pic:cNvPicPr>
@@ -4518,7 +4518,7 @@
               <a:graphicData uri="http://schemas.openxmlformats.org/drawingml/2006/picture">
                 <pic:pic>
                   <pic:nvPicPr>
-                    <pic:cNvPr descr="./report_files/figure-docx/unnamed-chunk-14-1.png" id="0" name="Picture"/>
+                    <pic:cNvPr descr="./report_files/figure-docx/unnamed-chunk-13-1.png" id="0" name="Picture"/>
                     <pic:cNvPicPr>
                       <a:picLocks noChangeArrowheads="1" noChangeAspect="1"/>
                     </pic:cNvPicPr>
@@ -4562,7 +4562,7 @@
               <a:graphicData uri="http://schemas.openxmlformats.org/drawingml/2006/picture">
                 <pic:pic>
                   <pic:nvPicPr>
-                    <pic:cNvPr descr="./report_files/figure-docx/unnamed-chunk-15-1.png" id="0" name="Picture"/>
+                    <pic:cNvPr descr="./report_files/figure-docx/unnamed-chunk-14-1.png" id="0" name="Picture"/>
                     <pic:cNvPicPr>
                       <a:picLocks noChangeArrowheads="1" noChangeAspect="1"/>
                     </pic:cNvPicPr>
@@ -4615,1276 +4615,7 @@
       </w:r>
     </w:p>
     <w:bookmarkEnd w:id="45"/>
-    <w:tbl>
-      <w:tblPr>
-        <w:tblStyle w:val="TableNormal"/>
-      </w:tblPr>
-      <w:tblGrid/>
-      <w:tr>
-        <w:tc>
-          <w:tcPr>
-            <w:tcBorders>
-              <w:bottom w:val="single"/>
-            </w:tcBorders>
-            <w:vAlign w:val="bottom"/>
-          </w:tcPr>
-          <w:p/>
-        </w:tc>
-        <w:tc>
-          <w:tcPr>
-            <w:tcBorders>
-              <w:bottom w:val="single"/>
-            </w:tcBorders>
-            <w:vAlign w:val="bottom"/>
-          </w:tcPr>
-          <w:p>
-            <w:pPr>
-              <w:pStyle w:val="Compact"/>
-              <w:jc w:val="right"/>
-            </w:pPr>
-            <w:r>
-              <w:t xml:space="preserve">Per Person EVPPI ( £ )</w:t>
-            </w:r>
-          </w:p>
-        </w:tc>
-        <w:tc>
-          <w:tcPr>
-            <w:tcBorders>
-              <w:bottom w:val="single"/>
-            </w:tcBorders>
-            <w:vAlign w:val="bottom"/>
-          </w:tcPr>
-          <w:p>
-            <w:pPr>
-              <w:pStyle w:val="Compact"/>
-              <w:jc w:val="right"/>
-            </w:pPr>
-            <w:r>
-              <w:t xml:space="preserve">Indexed Overall EVPI = 1.00</w:t>
-            </w:r>
-          </w:p>
-        </w:tc>
-        <w:tc>
-          <w:tcPr>
-            <w:tcBorders>
-              <w:bottom w:val="single"/>
-            </w:tcBorders>
-            <w:vAlign w:val="bottom"/>
-          </w:tcPr>
-          <w:p>
-            <w:pPr>
-              <w:pStyle w:val="Compact"/>
-              <w:jc w:val="right"/>
-            </w:pPr>
-            <w:r>
-              <w:t xml:space="preserve">EVPPI for UK Per Year</w:t>
-            </w:r>
-          </w:p>
-        </w:tc>
-        <w:tc>
-          <w:tcPr>
-            <w:tcBorders>
-              <w:bottom w:val="single"/>
-            </w:tcBorders>
-            <w:vAlign w:val="bottom"/>
-          </w:tcPr>
-          <w:p>
-            <w:pPr>
-              <w:pStyle w:val="Compact"/>
-              <w:jc w:val="right"/>
-            </w:pPr>
-            <w:r>
-              <w:t xml:space="preserve">EVPPI for UK over 12 years</w:t>
-            </w:r>
-          </w:p>
-        </w:tc>
-      </w:tr>
-      <w:tr>
-        <w:tc>
-          <w:p>
-            <w:pPr>
-              <w:pStyle w:val="Compact"/>
-              <w:jc w:val="left"/>
-            </w:pPr>
-            <w:r>
-              <w:t xml:space="preserve">Mean.sojourn.no.adenoma.to.adenoma</w:t>
-            </w:r>
-          </w:p>
-        </w:tc>
-        <w:tc>
-          <w:p>
-            <w:pPr>
-              <w:pStyle w:val="Compact"/>
-              <w:jc w:val="right"/>
-            </w:pPr>
-            <w:r>
-              <w:t xml:space="preserve">119.23</w:t>
-            </w:r>
-          </w:p>
-        </w:tc>
-        <w:tc>
-          <w:p>
-            <w:pPr>
-              <w:pStyle w:val="Compact"/>
-              <w:jc w:val="right"/>
-            </w:pPr>
-            <w:r>
-              <w:t xml:space="preserve">0.72</w:t>
-            </w:r>
-          </w:p>
-        </w:tc>
-        <w:tc>
-          <w:p>
-            <w:pPr>
-              <w:pStyle w:val="Compact"/>
-              <w:jc w:val="right"/>
-            </w:pPr>
-            <w:r>
-              <w:t xml:space="preserve">119200000</w:t>
-            </w:r>
-          </w:p>
-        </w:tc>
-        <w:tc>
-          <w:p>
-            <w:pPr>
-              <w:pStyle w:val="Compact"/>
-              <w:jc w:val="right"/>
-            </w:pPr>
-            <w:r>
-              <w:t xml:space="preserve">1.431e+09</w:t>
-            </w:r>
-          </w:p>
-        </w:tc>
-      </w:tr>
-      <w:tr>
-        <w:tc>
-          <w:p>
-            <w:pPr>
-              <w:pStyle w:val="Compact"/>
-              <w:jc w:val="left"/>
-            </w:pPr>
-            <w:r>
-              <w:t xml:space="preserve">Mean.sojourn.adenoma.to.preclinical.cancer</w:t>
-            </w:r>
-          </w:p>
-        </w:tc>
-        <w:tc>
-          <w:p>
-            <w:pPr>
-              <w:pStyle w:val="Compact"/>
-              <w:jc w:val="right"/>
-            </w:pPr>
-            <w:r>
-              <w:t xml:space="preserve">131.85</w:t>
-            </w:r>
-          </w:p>
-        </w:tc>
-        <w:tc>
-          <w:p>
-            <w:pPr>
-              <w:pStyle w:val="Compact"/>
-              <w:jc w:val="right"/>
-            </w:pPr>
-            <w:r>
-              <w:t xml:space="preserve">0.79</w:t>
-            </w:r>
-          </w:p>
-        </w:tc>
-        <w:tc>
-          <w:p>
-            <w:pPr>
-              <w:pStyle w:val="Compact"/>
-              <w:jc w:val="right"/>
-            </w:pPr>
-            <w:r>
-              <w:t xml:space="preserve">131800000</w:t>
-            </w:r>
-          </w:p>
-        </w:tc>
-        <w:tc>
-          <w:p>
-            <w:pPr>
-              <w:pStyle w:val="Compact"/>
-              <w:jc w:val="right"/>
-            </w:pPr>
-            <w:r>
-              <w:t xml:space="preserve">1.582e+09</w:t>
-            </w:r>
-          </w:p>
-        </w:tc>
-      </w:tr>
-      <w:tr>
-        <w:tc>
-          <w:p>
-            <w:pPr>
-              <w:pStyle w:val="Compact"/>
-              <w:jc w:val="left"/>
-            </w:pPr>
-            <w:r>
-              <w:t xml:space="preserve">Mean.sojourn.preclinical.cancer.to.clinical.cancer</w:t>
-            </w:r>
-          </w:p>
-        </w:tc>
-        <w:tc>
-          <w:p>
-            <w:pPr>
-              <w:pStyle w:val="Compact"/>
-              <w:jc w:val="right"/>
-            </w:pPr>
-            <w:r>
-              <w:t xml:space="preserve">150.47</w:t>
-            </w:r>
-          </w:p>
-        </w:tc>
-        <w:tc>
-          <w:p>
-            <w:pPr>
-              <w:pStyle w:val="Compact"/>
-              <w:jc w:val="right"/>
-            </w:pPr>
-            <w:r>
-              <w:t xml:space="preserve">0.90</w:t>
-            </w:r>
-          </w:p>
-        </w:tc>
-        <w:tc>
-          <w:p>
-            <w:pPr>
-              <w:pStyle w:val="Compact"/>
-              <w:jc w:val="right"/>
-            </w:pPr>
-            <w:r>
-              <w:t xml:space="preserve">150500000</w:t>
-            </w:r>
-          </w:p>
-        </w:tc>
-        <w:tc>
-          <w:p>
-            <w:pPr>
-              <w:pStyle w:val="Compact"/>
-              <w:jc w:val="right"/>
-            </w:pPr>
-            <w:r>
-              <w:t xml:space="preserve">1.806e+09</w:t>
-            </w:r>
-          </w:p>
-        </w:tc>
-      </w:tr>
-      <w:tr>
-        <w:tc>
-          <w:p>
-            <w:pPr>
-              <w:pStyle w:val="Compact"/>
-              <w:jc w:val="left"/>
-            </w:pPr>
-            <w:r>
-              <w:t xml:space="preserve">Relative.survival.preclinical.vs.clinical</w:t>
-            </w:r>
-          </w:p>
-        </w:tc>
-        <w:tc>
-          <w:p>
-            <w:pPr>
-              <w:pStyle w:val="Compact"/>
-              <w:jc w:val="right"/>
-            </w:pPr>
-            <w:r>
-              <w:t xml:space="preserve">0.49</w:t>
-            </w:r>
-          </w:p>
-        </w:tc>
-        <w:tc>
-          <w:p>
-            <w:pPr>
-              <w:pStyle w:val="Compact"/>
-              <w:jc w:val="right"/>
-            </w:pPr>
-            <w:r>
-              <w:t xml:space="preserve">0.00</w:t>
-            </w:r>
-          </w:p>
-        </w:tc>
-        <w:tc>
-          <w:p>
-            <w:pPr>
-              <w:pStyle w:val="Compact"/>
-              <w:jc w:val="right"/>
-            </w:pPr>
-            <w:r>
-              <w:t xml:space="preserve">486200</w:t>
-            </w:r>
-          </w:p>
-        </w:tc>
-        <w:tc>
-          <w:p>
-            <w:pPr>
-              <w:pStyle w:val="Compact"/>
-              <w:jc w:val="right"/>
-            </w:pPr>
-            <w:r>
-              <w:t xml:space="preserve">5.834e+06</w:t>
-            </w:r>
-          </w:p>
-        </w:tc>
-      </w:tr>
-      <w:tr>
-        <w:tc>
-          <w:p>
-            <w:pPr>
-              <w:pStyle w:val="Compact"/>
-              <w:jc w:val="left"/>
-            </w:pPr>
-            <w:r>
-              <w:t xml:space="preserve">TP.clinical.cancer.to.dead...alpha</w:t>
-            </w:r>
-          </w:p>
-        </w:tc>
-        <w:tc>
-          <w:p>
-            <w:pPr>
-              <w:pStyle w:val="Compact"/>
-              <w:jc w:val="right"/>
-            </w:pPr>
-            <w:r>
-              <w:t xml:space="preserve">0.00</w:t>
-            </w:r>
-          </w:p>
-        </w:tc>
-        <w:tc>
-          <w:p>
-            <w:pPr>
-              <w:pStyle w:val="Compact"/>
-              <w:jc w:val="right"/>
-            </w:pPr>
-            <w:r>
-              <w:t xml:space="preserve">0.00</w:t>
-            </w:r>
-          </w:p>
-        </w:tc>
-        <w:tc>
-          <w:p>
-            <w:pPr>
-              <w:pStyle w:val="Compact"/>
-              <w:jc w:val="right"/>
-            </w:pPr>
-            <w:r>
-              <w:t xml:space="preserve">0</w:t>
-            </w:r>
-          </w:p>
-        </w:tc>
-        <w:tc>
-          <w:p>
-            <w:pPr>
-              <w:pStyle w:val="Compact"/>
-              <w:jc w:val="right"/>
-            </w:pPr>
-            <w:r>
-              <w:t xml:space="preserve">0.000e+00</w:t>
-            </w:r>
-          </w:p>
-        </w:tc>
-      </w:tr>
-      <w:tr>
-        <w:tc>
-          <w:p>
-            <w:pPr>
-              <w:pStyle w:val="Compact"/>
-              <w:jc w:val="left"/>
-            </w:pPr>
-            <w:r>
-              <w:t xml:space="preserve">TP.clinical.cancer.to.dead...beta</w:t>
-            </w:r>
-          </w:p>
-        </w:tc>
-        <w:tc>
-          <w:p>
-            <w:pPr>
-              <w:pStyle w:val="Compact"/>
-              <w:jc w:val="right"/>
-            </w:pPr>
-            <w:r>
-              <w:t xml:space="preserve">0.00</w:t>
-            </w:r>
-          </w:p>
-        </w:tc>
-        <w:tc>
-          <w:p>
-            <w:pPr>
-              <w:pStyle w:val="Compact"/>
-              <w:jc w:val="right"/>
-            </w:pPr>
-            <w:r>
-              <w:t xml:space="preserve">0.00</w:t>
-            </w:r>
-          </w:p>
-        </w:tc>
-        <w:tc>
-          <w:p>
-            <w:pPr>
-              <w:pStyle w:val="Compact"/>
-              <w:jc w:val="right"/>
-            </w:pPr>
-            <w:r>
-              <w:t xml:space="preserve">0</w:t>
-            </w:r>
-          </w:p>
-        </w:tc>
-        <w:tc>
-          <w:p>
-            <w:pPr>
-              <w:pStyle w:val="Compact"/>
-              <w:jc w:val="right"/>
-            </w:pPr>
-            <w:r>
-              <w:t xml:space="preserve">0.000e+00</w:t>
-            </w:r>
-          </w:p>
-        </w:tc>
-      </w:tr>
-      <w:tr>
-        <w:tc>
-          <w:p>
-            <w:pPr>
-              <w:pStyle w:val="Compact"/>
-              <w:jc w:val="left"/>
-            </w:pPr>
-            <w:r>
-              <w:t xml:space="preserve">Specificity.adenomas..cancer</w:t>
-            </w:r>
-          </w:p>
-        </w:tc>
-        <w:tc>
-          <w:p>
-            <w:pPr>
-              <w:pStyle w:val="Compact"/>
-              <w:jc w:val="right"/>
-            </w:pPr>
-            <w:r>
-              <w:t xml:space="preserve">0.00</w:t>
-            </w:r>
-          </w:p>
-        </w:tc>
-        <w:tc>
-          <w:p>
-            <w:pPr>
-              <w:pStyle w:val="Compact"/>
-              <w:jc w:val="right"/>
-            </w:pPr>
-            <w:r>
-              <w:t xml:space="preserve">0.00</w:t>
-            </w:r>
-          </w:p>
-        </w:tc>
-        <w:tc>
-          <w:p>
-            <w:pPr>
-              <w:pStyle w:val="Compact"/>
-              <w:jc w:val="right"/>
-            </w:pPr>
-            <w:r>
-              <w:t xml:space="preserve">0</w:t>
-            </w:r>
-          </w:p>
-        </w:tc>
-        <w:tc>
-          <w:p>
-            <w:pPr>
-              <w:pStyle w:val="Compact"/>
-              <w:jc w:val="right"/>
-            </w:pPr>
-            <w:r>
-              <w:t xml:space="preserve">0.000e+00</w:t>
-            </w:r>
-          </w:p>
-        </w:tc>
-      </w:tr>
-      <w:tr>
-        <w:tc>
-          <w:p>
-            <w:pPr>
-              <w:pStyle w:val="Compact"/>
-              <w:jc w:val="left"/>
-            </w:pPr>
-            <w:r>
-              <w:t xml:space="preserve">Sensitivity.adenomas</w:t>
-            </w:r>
-          </w:p>
-        </w:tc>
-        <w:tc>
-          <w:p>
-            <w:pPr>
-              <w:pStyle w:val="Compact"/>
-              <w:jc w:val="right"/>
-            </w:pPr>
-            <w:r>
-              <w:t xml:space="preserve">41.90</w:t>
-            </w:r>
-          </w:p>
-        </w:tc>
-        <w:tc>
-          <w:p>
-            <w:pPr>
-              <w:pStyle w:val="Compact"/>
-              <w:jc w:val="right"/>
-            </w:pPr>
-            <w:r>
-              <w:t xml:space="preserve">0.25</w:t>
-            </w:r>
-          </w:p>
-        </w:tc>
-        <w:tc>
-          <w:p>
-            <w:pPr>
-              <w:pStyle w:val="Compact"/>
-              <w:jc w:val="right"/>
-            </w:pPr>
-            <w:r>
-              <w:t xml:space="preserve">41900000</w:t>
-            </w:r>
-          </w:p>
-        </w:tc>
-        <w:tc>
-          <w:p>
-            <w:pPr>
-              <w:pStyle w:val="Compact"/>
-              <w:jc w:val="right"/>
-            </w:pPr>
-            <w:r>
-              <w:t xml:space="preserve">5.028e+08</w:t>
-            </w:r>
-          </w:p>
-        </w:tc>
-      </w:tr>
-      <w:tr>
-        <w:tc>
-          <w:p>
-            <w:pPr>
-              <w:pStyle w:val="Compact"/>
-              <w:jc w:val="left"/>
-            </w:pPr>
-            <w:r>
-              <w:t xml:space="preserve">Sensitivity.cancer</w:t>
-            </w:r>
-          </w:p>
-        </w:tc>
-        <w:tc>
-          <w:p>
-            <w:pPr>
-              <w:pStyle w:val="Compact"/>
-              <w:jc w:val="right"/>
-            </w:pPr>
-            <w:r>
-              <w:t xml:space="preserve">90.95</w:t>
-            </w:r>
-          </w:p>
-        </w:tc>
-        <w:tc>
-          <w:p>
-            <w:pPr>
-              <w:pStyle w:val="Compact"/>
-              <w:jc w:val="right"/>
-            </w:pPr>
-            <w:r>
-              <w:t xml:space="preserve">0.55</w:t>
-            </w:r>
-          </w:p>
-        </w:tc>
-        <w:tc>
-          <w:p>
-            <w:pPr>
-              <w:pStyle w:val="Compact"/>
-              <w:jc w:val="right"/>
-            </w:pPr>
-            <w:r>
-              <w:t xml:space="preserve">90950000</w:t>
-            </w:r>
-          </w:p>
-        </w:tc>
-        <w:tc>
-          <w:p>
-            <w:pPr>
-              <w:pStyle w:val="Compact"/>
-              <w:jc w:val="right"/>
-            </w:pPr>
-            <w:r>
-              <w:t xml:space="preserve">1.091e+09</w:t>
-            </w:r>
-          </w:p>
-        </w:tc>
-      </w:tr>
-      <w:tr>
-        <w:tc>
-          <w:p>
-            <w:pPr>
-              <w:pStyle w:val="Compact"/>
-              <w:jc w:val="left"/>
-            </w:pPr>
-            <w:r>
-              <w:t xml:space="preserve">Probability.complication</w:t>
-            </w:r>
-          </w:p>
-        </w:tc>
-        <w:tc>
-          <w:p>
-            <w:pPr>
-              <w:pStyle w:val="Compact"/>
-              <w:jc w:val="right"/>
-            </w:pPr>
-            <w:r>
-              <w:t xml:space="preserve">0.00</w:t>
-            </w:r>
-          </w:p>
-        </w:tc>
-        <w:tc>
-          <w:p>
-            <w:pPr>
-              <w:pStyle w:val="Compact"/>
-              <w:jc w:val="right"/>
-            </w:pPr>
-            <w:r>
-              <w:t xml:space="preserve">0.00</w:t>
-            </w:r>
-          </w:p>
-        </w:tc>
-        <w:tc>
-          <w:p>
-            <w:pPr>
-              <w:pStyle w:val="Compact"/>
-              <w:jc w:val="right"/>
-            </w:pPr>
-            <w:r>
-              <w:t xml:space="preserve">0</w:t>
-            </w:r>
-          </w:p>
-        </w:tc>
-        <w:tc>
-          <w:p>
-            <w:pPr>
-              <w:pStyle w:val="Compact"/>
-              <w:jc w:val="right"/>
-            </w:pPr>
-            <w:r>
-              <w:t xml:space="preserve">0.000e+00</w:t>
-            </w:r>
-          </w:p>
-        </w:tc>
-      </w:tr>
-      <w:tr>
-        <w:tc>
-          <w:p>
-            <w:pPr>
-              <w:pStyle w:val="Compact"/>
-              <w:jc w:val="left"/>
-            </w:pPr>
-            <w:r>
-              <w:t xml:space="preserve">Probability.complication.is.perforation..else.bleed.</w:t>
-            </w:r>
-          </w:p>
-        </w:tc>
-        <w:tc>
-          <w:p>
-            <w:pPr>
-              <w:pStyle w:val="Compact"/>
-              <w:jc w:val="right"/>
-            </w:pPr>
-            <w:r>
-              <w:t xml:space="preserve">0.00</w:t>
-            </w:r>
-          </w:p>
-        </w:tc>
-        <w:tc>
-          <w:p>
-            <w:pPr>
-              <w:pStyle w:val="Compact"/>
-              <w:jc w:val="right"/>
-            </w:pPr>
-            <w:r>
-              <w:t xml:space="preserve">0.00</w:t>
-            </w:r>
-          </w:p>
-        </w:tc>
-        <w:tc>
-          <w:p>
-            <w:pPr>
-              <w:pStyle w:val="Compact"/>
-              <w:jc w:val="right"/>
-            </w:pPr>
-            <w:r>
-              <w:t xml:space="preserve">0</w:t>
-            </w:r>
-          </w:p>
-        </w:tc>
-        <w:tc>
-          <w:p>
-            <w:pPr>
-              <w:pStyle w:val="Compact"/>
-              <w:jc w:val="right"/>
-            </w:pPr>
-            <w:r>
-              <w:t xml:space="preserve">0.000e+00</w:t>
-            </w:r>
-          </w:p>
-        </w:tc>
-      </w:tr>
-      <w:tr>
-        <w:tc>
-          <w:p>
-            <w:pPr>
-              <w:pStyle w:val="Compact"/>
-              <w:jc w:val="left"/>
-            </w:pPr>
-            <w:r>
-              <w:t xml:space="preserve">Probability.death...perforation</w:t>
-            </w:r>
-          </w:p>
-        </w:tc>
-        <w:tc>
-          <w:p>
-            <w:pPr>
-              <w:pStyle w:val="Compact"/>
-              <w:jc w:val="right"/>
-            </w:pPr>
-            <w:r>
-              <w:t xml:space="preserve">0.03</w:t>
-            </w:r>
-          </w:p>
-        </w:tc>
-        <w:tc>
-          <w:p>
-            <w:pPr>
-              <w:pStyle w:val="Compact"/>
-              <w:jc w:val="right"/>
-            </w:pPr>
-            <w:r>
-              <w:t xml:space="preserve">0.00</w:t>
-            </w:r>
-          </w:p>
-        </w:tc>
-        <w:tc>
-          <w:p>
-            <w:pPr>
-              <w:pStyle w:val="Compact"/>
-              <w:jc w:val="right"/>
-            </w:pPr>
-            <w:r>
-              <w:t xml:space="preserve">31940</w:t>
-            </w:r>
-          </w:p>
-        </w:tc>
-        <w:tc>
-          <w:p>
-            <w:pPr>
-              <w:pStyle w:val="Compact"/>
-              <w:jc w:val="right"/>
-            </w:pPr>
-            <w:r>
-              <w:t xml:space="preserve">3.832e+05</w:t>
-            </w:r>
-          </w:p>
-        </w:tc>
-      </w:tr>
-      <w:tr>
-        <w:tc>
-          <w:p>
-            <w:pPr>
-              <w:pStyle w:val="Compact"/>
-              <w:jc w:val="left"/>
-            </w:pPr>
-            <w:r>
-              <w:t xml:space="preserve">Probability.bleed</w:t>
-            </w:r>
-          </w:p>
-        </w:tc>
-        <w:tc>
-          <w:p>
-            <w:pPr>
-              <w:pStyle w:val="Compact"/>
-              <w:jc w:val="right"/>
-            </w:pPr>
-            <w:r>
-              <w:t xml:space="preserve">0.00</w:t>
-            </w:r>
-          </w:p>
-        </w:tc>
-        <w:tc>
-          <w:p>
-            <w:pPr>
-              <w:pStyle w:val="Compact"/>
-              <w:jc w:val="right"/>
-            </w:pPr>
-            <w:r>
-              <w:t xml:space="preserve">0.00</w:t>
-            </w:r>
-          </w:p>
-        </w:tc>
-        <w:tc>
-          <w:p>
-            <w:pPr>
-              <w:pStyle w:val="Compact"/>
-              <w:jc w:val="right"/>
-            </w:pPr>
-            <w:r>
-              <w:t xml:space="preserve">0</w:t>
-            </w:r>
-          </w:p>
-        </w:tc>
-        <w:tc>
-          <w:p>
-            <w:pPr>
-              <w:pStyle w:val="Compact"/>
-              <w:jc w:val="right"/>
-            </w:pPr>
-            <w:r>
-              <w:t xml:space="preserve">0.000e+00</w:t>
-            </w:r>
-          </w:p>
-        </w:tc>
-      </w:tr>
-      <w:tr>
-        <w:tc>
-          <w:p>
-            <w:pPr>
-              <w:pStyle w:val="Compact"/>
-              <w:jc w:val="left"/>
-            </w:pPr>
-            <w:r>
-              <w:t xml:space="preserve">HRQoL.no.cancer</w:t>
-            </w:r>
-          </w:p>
-        </w:tc>
-        <w:tc>
-          <w:p>
-            <w:pPr>
-              <w:pStyle w:val="Compact"/>
-              <w:jc w:val="right"/>
-            </w:pPr>
-            <w:r>
-              <w:t xml:space="preserve">0.00</w:t>
-            </w:r>
-          </w:p>
-        </w:tc>
-        <w:tc>
-          <w:p>
-            <w:pPr>
-              <w:pStyle w:val="Compact"/>
-              <w:jc w:val="right"/>
-            </w:pPr>
-            <w:r>
-              <w:t xml:space="preserve">0.00</w:t>
-            </w:r>
-          </w:p>
-        </w:tc>
-        <w:tc>
-          <w:p>
-            <w:pPr>
-              <w:pStyle w:val="Compact"/>
-              <w:jc w:val="right"/>
-            </w:pPr>
-            <w:r>
-              <w:t xml:space="preserve">0</w:t>
-            </w:r>
-          </w:p>
-        </w:tc>
-        <w:tc>
-          <w:p>
-            <w:pPr>
-              <w:pStyle w:val="Compact"/>
-              <w:jc w:val="right"/>
-            </w:pPr>
-            <w:r>
-              <w:t xml:space="preserve">0.000e+00</w:t>
-            </w:r>
-          </w:p>
-        </w:tc>
-      </w:tr>
-      <w:tr>
-        <w:tc>
-          <w:p>
-            <w:pPr>
-              <w:pStyle w:val="Compact"/>
-              <w:jc w:val="left"/>
-            </w:pPr>
-            <w:r>
-              <w:t xml:space="preserve">HRQoL.preclinical.cancer</w:t>
-            </w:r>
-          </w:p>
-        </w:tc>
-        <w:tc>
-          <w:p>
-            <w:pPr>
-              <w:pStyle w:val="Compact"/>
-              <w:jc w:val="right"/>
-            </w:pPr>
-            <w:r>
-              <w:t xml:space="preserve">0.04</w:t>
-            </w:r>
-          </w:p>
-        </w:tc>
-        <w:tc>
-          <w:p>
-            <w:pPr>
-              <w:pStyle w:val="Compact"/>
-              <w:jc w:val="right"/>
-            </w:pPr>
-            <w:r>
-              <w:t xml:space="preserve">0.00</w:t>
-            </w:r>
-          </w:p>
-        </w:tc>
-        <w:tc>
-          <w:p>
-            <w:pPr>
-              <w:pStyle w:val="Compact"/>
-              <w:jc w:val="right"/>
-            </w:pPr>
-            <w:r>
-              <w:t xml:space="preserve">42740</w:t>
-            </w:r>
-          </w:p>
-        </w:tc>
-        <w:tc>
-          <w:p>
-            <w:pPr>
-              <w:pStyle w:val="Compact"/>
-              <w:jc w:val="right"/>
-            </w:pPr>
-            <w:r>
-              <w:t xml:space="preserve">5.129e+05</w:t>
-            </w:r>
-          </w:p>
-        </w:tc>
-      </w:tr>
-      <w:tr>
-        <w:tc>
-          <w:p>
-            <w:pPr>
-              <w:pStyle w:val="Compact"/>
-              <w:jc w:val="left"/>
-            </w:pPr>
-            <w:r>
-              <w:t xml:space="preserve">HRQoL.clinical.cancer</w:t>
-            </w:r>
-          </w:p>
-        </w:tc>
-        <w:tc>
-          <w:p>
-            <w:pPr>
-              <w:pStyle w:val="Compact"/>
-              <w:jc w:val="right"/>
-            </w:pPr>
-            <w:r>
-              <w:t xml:space="preserve">0.04</w:t>
-            </w:r>
-          </w:p>
-        </w:tc>
-        <w:tc>
-          <w:p>
-            <w:pPr>
-              <w:pStyle w:val="Compact"/>
-              <w:jc w:val="right"/>
-            </w:pPr>
-            <w:r>
-              <w:t xml:space="preserve">0.00</w:t>
-            </w:r>
-          </w:p>
-        </w:tc>
-        <w:tc>
-          <w:p>
-            <w:pPr>
-              <w:pStyle w:val="Compact"/>
-              <w:jc w:val="right"/>
-            </w:pPr>
-            <w:r>
-              <w:t xml:space="preserve">42740</w:t>
-            </w:r>
-          </w:p>
-        </w:tc>
-        <w:tc>
-          <w:p>
-            <w:pPr>
-              <w:pStyle w:val="Compact"/>
-              <w:jc w:val="right"/>
-            </w:pPr>
-            <w:r>
-              <w:t xml:space="preserve">5.129e+05</w:t>
-            </w:r>
-          </w:p>
-        </w:tc>
-      </w:tr>
-      <w:tr>
-        <w:tc>
-          <w:p>
-            <w:pPr>
-              <w:pStyle w:val="Compact"/>
-              <w:jc w:val="left"/>
-            </w:pPr>
-            <w:r>
-              <w:t xml:space="preserve">Cost.surveillance</w:t>
-            </w:r>
-          </w:p>
-        </w:tc>
-        <w:tc>
-          <w:p>
-            <w:pPr>
-              <w:pStyle w:val="Compact"/>
-              <w:jc w:val="right"/>
-            </w:pPr>
-            <w:r>
-              <w:t xml:space="preserve">1.00</w:t>
-            </w:r>
-          </w:p>
-        </w:tc>
-        <w:tc>
-          <w:p>
-            <w:pPr>
-              <w:pStyle w:val="Compact"/>
-              <w:jc w:val="right"/>
-            </w:pPr>
-            <w:r>
-              <w:t xml:space="preserve">0.01</w:t>
-            </w:r>
-          </w:p>
-        </w:tc>
-        <w:tc>
-          <w:p>
-            <w:pPr>
-              <w:pStyle w:val="Compact"/>
-              <w:jc w:val="right"/>
-            </w:pPr>
-            <w:r>
-              <w:t xml:space="preserve">995500</w:t>
-            </w:r>
-          </w:p>
-        </w:tc>
-        <w:tc>
-          <w:p>
-            <w:pPr>
-              <w:pStyle w:val="Compact"/>
-              <w:jc w:val="right"/>
-            </w:pPr>
-            <w:r>
-              <w:t xml:space="preserve">1.195e+07</w:t>
-            </w:r>
-          </w:p>
-        </w:tc>
-      </w:tr>
-      <w:tr>
-        <w:tc>
-          <w:p>
-            <w:pPr>
-              <w:pStyle w:val="Compact"/>
-              <w:jc w:val="left"/>
-            </w:pPr>
-            <w:r>
-              <w:t xml:space="preserve">Cost.cancer..lifetime.</w:t>
-            </w:r>
-          </w:p>
-        </w:tc>
-        <w:tc>
-          <w:p>
-            <w:pPr>
-              <w:pStyle w:val="Compact"/>
-              <w:jc w:val="right"/>
-            </w:pPr>
-            <w:r>
-              <w:t xml:space="preserve">7.07</w:t>
-            </w:r>
-          </w:p>
-        </w:tc>
-        <w:tc>
-          <w:p>
-            <w:pPr>
-              <w:pStyle w:val="Compact"/>
-              <w:jc w:val="right"/>
-            </w:pPr>
-            <w:r>
-              <w:t xml:space="preserve">0.04</w:t>
-            </w:r>
-          </w:p>
-        </w:tc>
-        <w:tc>
-          <w:p>
-            <w:pPr>
-              <w:pStyle w:val="Compact"/>
-              <w:jc w:val="right"/>
-            </w:pPr>
-            <w:r>
-              <w:t xml:space="preserve">7072000</w:t>
-            </w:r>
-          </w:p>
-        </w:tc>
-        <w:tc>
-          <w:p>
-            <w:pPr>
-              <w:pStyle w:val="Compact"/>
-              <w:jc w:val="right"/>
-            </w:pPr>
-            <w:r>
-              <w:t xml:space="preserve">8.487e+07</w:t>
-            </w:r>
-          </w:p>
-        </w:tc>
-      </w:tr>
-      <w:tr>
-        <w:tc>
-          <w:p>
-            <w:pPr>
-              <w:pStyle w:val="Compact"/>
-              <w:jc w:val="left"/>
-            </w:pPr>
-            <w:r>
-              <w:t xml:space="preserve">Cost.perforation</w:t>
-            </w:r>
-          </w:p>
-        </w:tc>
-        <w:tc>
-          <w:p>
-            <w:pPr>
-              <w:pStyle w:val="Compact"/>
-              <w:jc w:val="right"/>
-            </w:pPr>
-            <w:r>
-              <w:t xml:space="preserve">0.00</w:t>
-            </w:r>
-          </w:p>
-        </w:tc>
-        <w:tc>
-          <w:p>
-            <w:pPr>
-              <w:pStyle w:val="Compact"/>
-              <w:jc w:val="right"/>
-            </w:pPr>
-            <w:r>
-              <w:t xml:space="preserve">0.00</w:t>
-            </w:r>
-          </w:p>
-        </w:tc>
-        <w:tc>
-          <w:p>
-            <w:pPr>
-              <w:pStyle w:val="Compact"/>
-              <w:jc w:val="right"/>
-            </w:pPr>
-            <w:r>
-              <w:t xml:space="preserve">0</w:t>
-            </w:r>
-          </w:p>
-        </w:tc>
-        <w:tc>
-          <w:p>
-            <w:pPr>
-              <w:pStyle w:val="Compact"/>
-              <w:jc w:val="right"/>
-            </w:pPr>
-            <w:r>
-              <w:t xml:space="preserve">0.000e+00</w:t>
-            </w:r>
-          </w:p>
-        </w:tc>
-      </w:tr>
-      <w:tr>
-        <w:tc>
-          <w:p>
-            <w:pPr>
-              <w:pStyle w:val="Compact"/>
-              <w:jc w:val="left"/>
-            </w:pPr>
-            <w:r>
-              <w:t xml:space="preserve">Cost.bleed</w:t>
-            </w:r>
-          </w:p>
-        </w:tc>
-        <w:tc>
-          <w:p>
-            <w:pPr>
-              <w:pStyle w:val="Compact"/>
-              <w:jc w:val="right"/>
-            </w:pPr>
-            <w:r>
-              <w:t xml:space="preserve">0.00</w:t>
-            </w:r>
-          </w:p>
-        </w:tc>
-        <w:tc>
-          <w:p>
-            <w:pPr>
-              <w:pStyle w:val="Compact"/>
-              <w:jc w:val="right"/>
-            </w:pPr>
-            <w:r>
-              <w:t xml:space="preserve">0.00</w:t>
-            </w:r>
-          </w:p>
-        </w:tc>
-        <w:tc>
-          <w:p>
-            <w:pPr>
-              <w:pStyle w:val="Compact"/>
-              <w:jc w:val="right"/>
-            </w:pPr>
-            <w:r>
-              <w:t xml:space="preserve">0</w:t>
-            </w:r>
-          </w:p>
-        </w:tc>
-        <w:tc>
-          <w:p>
-            <w:pPr>
-              <w:pStyle w:val="Compact"/>
-              <w:jc w:val="right"/>
-            </w:pPr>
-            <w:r>
-              <w:t xml:space="preserve">0.000e+00</w:t>
-            </w:r>
-          </w:p>
-        </w:tc>
-      </w:tr>
-    </w:tbl>
-    <w:p>
-      <w:r>
-        <w:drawing>
-          <wp:inline>
-            <wp:extent cx="4610100" cy="3695700"/>
-            <wp:effectExtent b="0" l="0" r="0" t="0"/>
-            <wp:docPr descr="" id="1" name="Picture"/>
-            <a:graphic>
-              <a:graphicData uri="http://schemas.openxmlformats.org/drawingml/2006/picture">
-                <pic:pic>
-                  <pic:nvPicPr>
-                    <pic:cNvPr descr="./report_files/figure-docx/unnamed-chunk-17-1.png" id="0" name="Picture"/>
-                    <pic:cNvPicPr>
-                      <a:picLocks noChangeArrowheads="1" noChangeAspect="1"/>
-                    </pic:cNvPicPr>
-                  </pic:nvPicPr>
-                  <pic:blipFill>
-                    <a:blip r:embed="rId46"/>
-                    <a:stretch>
-                      <a:fillRect/>
-                    </a:stretch>
-                  </pic:blipFill>
-                  <pic:spPr bwMode="auto">
-                    <a:xfrm>
-                      <a:off x="0" y="0"/>
-                      <a:ext cx="4610100" cy="3695700"/>
-                    </a:xfrm>
-                    <a:prstGeom prst="rect">
-                      <a:avLst/>
-                    </a:prstGeom>
-                    <a:noFill/>
-                    <a:ln w="9525">
-                      <a:noFill/>
-                      <a:headEnd/>
-                      <a:tailEnd/>
-                    </a:ln>
-                  </pic:spPr>
-                </pic:pic>
-              </a:graphicData>
-            </a:graphic>
-          </wp:inline>
-        </w:drawing>
-      </w:r>
-    </w:p>
-    <w:bookmarkStart w:id="47" w:name="group-parameter-evppi"/>
+    <w:bookmarkStart w:id="46" w:name="group-parameter-evppi"/>
     <w:p>
       <w:pPr>
         <w:pStyle w:val="Heading2"/>
@@ -5893,7 +4624,7 @@
         <w:t xml:space="preserve">4.1 Group parameter EVPPI</w:t>
       </w:r>
     </w:p>
-    <w:bookmarkEnd w:id="47"/>
+    <w:bookmarkEnd w:id="46"/>
   </w:body>
 </w:document>
 </file>
@@ -5905,7 +4636,7 @@
 <file path=word/numbering.xml><?xml version="1.0" encoding="utf-8"?>
 <w:numbering xmlns:w="http://schemas.openxmlformats.org/wordprocessingml/2006/main">
   <w:abstractNum w:abstractNumId="0">
-    <w:nsid w:val="7ba80c41"/>
+    <w:nsid w:val="94f47c96"/>
     <w:multiLevelType w:val="multilevel"/>
     <w:lvl w:ilvl="0">
       <w:numFmt w:val="bullet"/>

</xml_diff>

<commit_message>
report changes to pEVPI
</commit_message>
<xml_diff>
--- a/report.docx
+++ b/report.docx
@@ -4615,6 +4615,11 @@
       </w:r>
     </w:p>
     <w:bookmarkEnd w:id="45"/>
+    <w:p>
+      <w:r>
+        <w:t xml:space="preserve">[1] 20</w:t>
+      </w:r>
+    </w:p>
     <w:tbl>
       <w:tblPr>
         <w:tblStyle w:val="TableNormal"/>
@@ -5894,6 +5899,11 @@
       </w:r>
     </w:p>
     <w:bookmarkEnd w:id="47"/>
+    <w:p>
+      <w:r>
+        <w:t xml:space="preserve">NULL</w:t>
+      </w:r>
+    </w:p>
   </w:body>
 </w:document>
 </file>
@@ -5905,7 +5915,7 @@
 <file path=word/numbering.xml><?xml version="1.0" encoding="utf-8"?>
 <w:numbering xmlns:w="http://schemas.openxmlformats.org/wordprocessingml/2006/main">
   <w:abstractNum w:abstractNumId="0">
-    <w:nsid w:val="61793b70"/>
+    <w:nsid w:val="a66d58cc"/>
     <w:multiLevelType w:val="multilevel"/>
     <w:lvl w:ilvl="0">
       <w:numFmt w:val="bullet"/>

</xml_diff>